<commit_message>
completo la Plantilla de Informe de Avance
</commit_message>
<xml_diff>
--- a/TPI - Plantilla Informe de Avance OO1.docx
+++ b/TPI - Plantilla Informe de Avance OO1.docx
@@ -1,6 +1,6 @@
 
 <file path=word/document.xml><?xml version="1.0" encoding="utf-8"?>
-<w:document xmlns:wpc="http://schemas.microsoft.com/office/word/2010/wordprocessingCanvas" xmlns:cx="http://schemas.microsoft.com/office/drawing/2014/chartex" xmlns:cx1="http://schemas.microsoft.com/office/drawing/2015/9/8/chartex" xmlns:mc="http://schemas.openxmlformats.org/markup-compatibility/2006" xmlns:o="urn:schemas-microsoft-com:office:office" xmlns:r="http://schemas.openxmlformats.org/officeDocument/2006/relationships" xmlns:m="http://schemas.openxmlformats.org/officeDocument/2006/math" xmlns:v="urn:schemas-microsoft-com:vml" xmlns:wp14="http://schemas.microsoft.com/office/word/2010/wordprocessingDrawing" xmlns:wp="http://schemas.openxmlformats.org/drawingml/2006/wordprocessingDrawing" xmlns:w10="urn:schemas-microsoft-com:office:word" xmlns:w="http://schemas.openxmlformats.org/wordprocessingml/2006/main" xmlns:w14="http://schemas.microsoft.com/office/word/2010/wordml" xmlns:w15="http://schemas.microsoft.com/office/word/2012/wordml" xmlns:w16se="http://schemas.microsoft.com/office/word/2015/wordml/symex" xmlns:wpg="http://schemas.microsoft.com/office/word/2010/wordprocessingGroup" xmlns:wpi="http://schemas.microsoft.com/office/word/2010/wordprocessingInk" xmlns:wne="http://schemas.microsoft.com/office/word/2006/wordml" xmlns:wps="http://schemas.microsoft.com/office/word/2010/wordprocessingShape" mc:Ignorable="w14 w15 w16se wp14">
+<w:document xmlns:wpc="http://schemas.microsoft.com/office/word/2010/wordprocessingCanvas" xmlns:cx="http://schemas.microsoft.com/office/drawing/2014/chartex" xmlns:cx1="http://schemas.microsoft.com/office/drawing/2015/9/8/chartex" xmlns:cx2="http://schemas.microsoft.com/office/drawing/2015/10/21/chartex" xmlns:cx3="http://schemas.microsoft.com/office/drawing/2016/5/9/chartex" xmlns:cx4="http://schemas.microsoft.com/office/drawing/2016/5/10/chartex" xmlns:cx5="http://schemas.microsoft.com/office/drawing/2016/5/11/chartex" xmlns:cx6="http://schemas.microsoft.com/office/drawing/2016/5/12/chartex" xmlns:cx7="http://schemas.microsoft.com/office/drawing/2016/5/13/chartex" xmlns:cx8="http://schemas.microsoft.com/office/drawing/2016/5/14/chartex" xmlns:mc="http://schemas.openxmlformats.org/markup-compatibility/2006" xmlns:aink="http://schemas.microsoft.com/office/drawing/2016/ink" xmlns:am3d="http://schemas.microsoft.com/office/drawing/2017/model3d" xmlns:o="urn:schemas-microsoft-com:office:office" xmlns:r="http://schemas.openxmlformats.org/officeDocument/2006/relationships" xmlns:m="http://schemas.openxmlformats.org/officeDocument/2006/math" xmlns:v="urn:schemas-microsoft-com:vml" xmlns:wp14="http://schemas.microsoft.com/office/word/2010/wordprocessingDrawing" xmlns:wp="http://schemas.openxmlformats.org/drawingml/2006/wordprocessingDrawing" xmlns:w10="urn:schemas-microsoft-com:office:word" xmlns:w="http://schemas.openxmlformats.org/wordprocessingml/2006/main" xmlns:w14="http://schemas.microsoft.com/office/word/2010/wordml" xmlns:w15="http://schemas.microsoft.com/office/word/2012/wordml" xmlns:w16cex="http://schemas.microsoft.com/office/word/2018/wordml/cex" xmlns:w16cid="http://schemas.microsoft.com/office/word/2016/wordml/cid" xmlns:w16="http://schemas.microsoft.com/office/word/2018/wordml" xmlns:w16se="http://schemas.microsoft.com/office/word/2015/wordml/symex" xmlns:wpg="http://schemas.microsoft.com/office/word/2010/wordprocessingGroup" xmlns:wpi="http://schemas.microsoft.com/office/word/2010/wordprocessingInk" xmlns:wne="http://schemas.microsoft.com/office/word/2006/wordml" xmlns:wps="http://schemas.microsoft.com/office/word/2010/wordprocessingShape" mc:Ignorable="w14 w15 w16se w16cid w16 w16cex wp14">
   <w:background w:color="FFFFFF"/>
   <w:body>
     <w:p>
@@ -61,7 +61,7 @@
           <w:color w:val="434343"/>
           <w:lang w:val="es-ES"/>
         </w:rPr>
-        <w:t>&lt; fecha de entrega &gt;</w:t>
+        <w:t>29/09/2020</w:t>
       </w:r>
     </w:p>
     <w:p>
@@ -88,37 +88,15 @@
         <w:rPr>
           <w:lang w:val="es-ES"/>
         </w:rPr>
-        <w:t>Grupo:</w:t>
-      </w:r>
-      <w:r>
-        <w:rPr>
-          <w:lang w:val="es-ES"/>
-        </w:rPr>
-        <w:t xml:space="preserve">   </w:t>
-      </w:r>
-      <w:r>
-        <w:rPr>
-          <w:b w:val="0"/>
-          <w:color w:val="434343"/>
-          <w:lang w:val="es-ES"/>
-        </w:rPr>
-        <w:t xml:space="preserve">&lt; </w:t>
-      </w:r>
-      <w:r>
-        <w:rPr>
-          <w:b w:val="0"/>
-          <w:color w:val="434343"/>
-          <w:lang w:val="es-ES"/>
-        </w:rPr>
-        <w:t xml:space="preserve">10 </w:t>
-      </w:r>
-      <w:r>
-        <w:rPr>
-          <w:b w:val="0"/>
-          <w:color w:val="434343"/>
-          <w:lang w:val="es-ES"/>
-        </w:rPr>
-        <w:t>&gt;</w:t>
+        <w:t xml:space="preserve">Grupo:   </w:t>
+      </w:r>
+      <w:r>
+        <w:rPr>
+          <w:b w:val="0"/>
+          <w:color w:val="434343"/>
+          <w:lang w:val="es-ES"/>
+        </w:rPr>
+        <w:t>10</w:t>
       </w:r>
     </w:p>
     <w:p>
@@ -180,25 +158,7 @@
           <w:sz w:val="24"/>
           <w:szCs w:val="24"/>
         </w:rPr>
-        <w:t>&lt; Luciano</w:t>
-      </w:r>
-      <w:r>
-        <w:rPr>
-          <w:b w:val="0"/>
-          <w:color w:val="434343"/>
-          <w:sz w:val="24"/>
-          <w:szCs w:val="24"/>
-        </w:rPr>
-        <w:t xml:space="preserve"> Vidal</w:t>
-      </w:r>
-      <w:r>
-        <w:rPr>
-          <w:b w:val="0"/>
-          <w:color w:val="434343"/>
-          <w:sz w:val="24"/>
-          <w:szCs w:val="24"/>
-        </w:rPr>
-        <w:t xml:space="preserve"> &gt;</w:t>
+        <w:t>Luciano Vidal</w:t>
       </w:r>
     </w:p>
     <w:p>
@@ -224,70 +184,19 @@
           <w:sz w:val="24"/>
           <w:szCs w:val="24"/>
         </w:rPr>
-        <w:t xml:space="preserve">&lt; </w:t>
+        <w:t xml:space="preserve">Emiliano </w:t>
       </w:r>
       <w:proofErr w:type="spellStart"/>
-      <w:proofErr w:type="gramStart"/>
-      <w:r>
-        <w:rPr>
-          <w:b w:val="0"/>
-          <w:color w:val="434343"/>
-          <w:sz w:val="24"/>
-          <w:szCs w:val="24"/>
-        </w:rPr>
-        <w:t>nombre</w:t>
+      <w:r>
+        <w:rPr>
+          <w:b w:val="0"/>
+          <w:color w:val="434343"/>
+          <w:sz w:val="24"/>
+          <w:szCs w:val="24"/>
+        </w:rPr>
+        <w:t>Jerochim</w:t>
       </w:r>
       <w:proofErr w:type="spellEnd"/>
-      <w:proofErr w:type="gramEnd"/>
-      <w:r>
-        <w:rPr>
-          <w:b w:val="0"/>
-          <w:color w:val="434343"/>
-          <w:sz w:val="24"/>
-          <w:szCs w:val="24"/>
-        </w:rPr>
-        <w:t xml:space="preserve"> y </w:t>
-      </w:r>
-      <w:proofErr w:type="spellStart"/>
-      <w:r>
-        <w:rPr>
-          <w:b w:val="0"/>
-          <w:color w:val="434343"/>
-          <w:sz w:val="24"/>
-          <w:szCs w:val="24"/>
-        </w:rPr>
-        <w:t>apellido</w:t>
-      </w:r>
-      <w:proofErr w:type="spellEnd"/>
-      <w:r>
-        <w:rPr>
-          <w:b w:val="0"/>
-          <w:color w:val="434343"/>
-          <w:sz w:val="24"/>
-          <w:szCs w:val="24"/>
-        </w:rPr>
-        <w:t xml:space="preserve"> ( </w:t>
-      </w:r>
-      <w:proofErr w:type="spellStart"/>
-      <w:r>
-        <w:rPr>
-          <w:b w:val="0"/>
-          <w:color w:val="434343"/>
-          <w:sz w:val="24"/>
-          <w:szCs w:val="24"/>
-        </w:rPr>
-        <w:t>participante</w:t>
-      </w:r>
-      <w:proofErr w:type="spellEnd"/>
-      <w:r>
-        <w:rPr>
-          <w:b w:val="0"/>
-          <w:color w:val="434343"/>
-          <w:sz w:val="24"/>
-          <w:szCs w:val="24"/>
-        </w:rPr>
-        <w:t xml:space="preserve"> ) &gt;</w:t>
-      </w:r>
     </w:p>
     <w:p>
       <w:pPr>
@@ -305,77 +214,6 @@
       </w:pPr>
       <w:bookmarkStart w:id="7" w:name="_gjqhgxsvicxd" w:colFirst="0" w:colLast="0"/>
       <w:bookmarkEnd w:id="7"/>
-      <w:r>
-        <w:rPr>
-          <w:b w:val="0"/>
-          <w:color w:val="434343"/>
-          <w:sz w:val="24"/>
-          <w:szCs w:val="24"/>
-        </w:rPr>
-        <w:t xml:space="preserve">&lt; </w:t>
-      </w:r>
-      <w:proofErr w:type="spellStart"/>
-      <w:proofErr w:type="gramStart"/>
-      <w:r>
-        <w:rPr>
-          <w:b w:val="0"/>
-          <w:color w:val="434343"/>
-          <w:sz w:val="24"/>
-          <w:szCs w:val="24"/>
-        </w:rPr>
-        <w:t>nombre</w:t>
-      </w:r>
-      <w:proofErr w:type="spellEnd"/>
-      <w:proofErr w:type="gramEnd"/>
-      <w:r>
-        <w:rPr>
-          <w:b w:val="0"/>
-          <w:color w:val="434343"/>
-          <w:sz w:val="24"/>
-          <w:szCs w:val="24"/>
-        </w:rPr>
-        <w:t xml:space="preserve"> y </w:t>
-      </w:r>
-      <w:proofErr w:type="spellStart"/>
-      <w:r>
-        <w:rPr>
-          <w:b w:val="0"/>
-          <w:color w:val="434343"/>
-          <w:sz w:val="24"/>
-          <w:szCs w:val="24"/>
-        </w:rPr>
-        <w:t>apellido</w:t>
-      </w:r>
-      <w:proofErr w:type="spellEnd"/>
-      <w:r>
-        <w:rPr>
-          <w:b w:val="0"/>
-          <w:color w:val="434343"/>
-          <w:sz w:val="24"/>
-          <w:szCs w:val="24"/>
-        </w:rPr>
-        <w:t xml:space="preserve"> ( </w:t>
-      </w:r>
-      <w:proofErr w:type="spellStart"/>
-      <w:r>
-        <w:rPr>
-          <w:b w:val="0"/>
-          <w:color w:val="434343"/>
-          <w:sz w:val="24"/>
-          <w:szCs w:val="24"/>
-        </w:rPr>
-        <w:t>participante</w:t>
-      </w:r>
-      <w:proofErr w:type="spellEnd"/>
-      <w:r>
-        <w:rPr>
-          <w:b w:val="0"/>
-          <w:color w:val="434343"/>
-          <w:sz w:val="24"/>
-          <w:szCs w:val="24"/>
-        </w:rPr>
-        <w:t xml:space="preserve"> ) &gt;</w:t>
-      </w:r>
     </w:p>
     <w:p>
       <w:pPr>
@@ -392,166 +230,9 @@
         </w:rPr>
       </w:pPr>
       <w:bookmarkStart w:id="8" w:name="_eej9qx7ryk3t" w:colFirst="0" w:colLast="0"/>
+      <w:bookmarkStart w:id="9" w:name="_nkuejz4ot61q" w:colFirst="0" w:colLast="0"/>
       <w:bookmarkEnd w:id="8"/>
-      <w:r>
-        <w:rPr>
-          <w:b w:val="0"/>
-          <w:color w:val="434343"/>
-          <w:sz w:val="24"/>
-          <w:szCs w:val="24"/>
-        </w:rPr>
-        <w:t xml:space="preserve">&lt; </w:t>
-      </w:r>
-      <w:proofErr w:type="spellStart"/>
-      <w:proofErr w:type="gramStart"/>
-      <w:r>
-        <w:rPr>
-          <w:b w:val="0"/>
-          <w:color w:val="434343"/>
-          <w:sz w:val="24"/>
-          <w:szCs w:val="24"/>
-        </w:rPr>
-        <w:t>nombre</w:t>
-      </w:r>
-      <w:proofErr w:type="spellEnd"/>
-      <w:proofErr w:type="gramEnd"/>
-      <w:r>
-        <w:rPr>
-          <w:b w:val="0"/>
-          <w:color w:val="434343"/>
-          <w:sz w:val="24"/>
-          <w:szCs w:val="24"/>
-        </w:rPr>
-        <w:t xml:space="preserve"> y </w:t>
-      </w:r>
-      <w:proofErr w:type="spellStart"/>
-      <w:r>
-        <w:rPr>
-          <w:b w:val="0"/>
-          <w:color w:val="434343"/>
-          <w:sz w:val="24"/>
-          <w:szCs w:val="24"/>
-        </w:rPr>
-        <w:t>apellido</w:t>
-      </w:r>
-      <w:proofErr w:type="spellEnd"/>
-      <w:r>
-        <w:rPr>
-          <w:b w:val="0"/>
-          <w:color w:val="434343"/>
-          <w:sz w:val="24"/>
-          <w:szCs w:val="24"/>
-        </w:rPr>
-        <w:t xml:space="preserve"> ( </w:t>
-      </w:r>
-      <w:proofErr w:type="spellStart"/>
-      <w:r>
-        <w:rPr>
-          <w:b w:val="0"/>
-          <w:color w:val="434343"/>
-          <w:sz w:val="24"/>
-          <w:szCs w:val="24"/>
-        </w:rPr>
-        <w:t>participante</w:t>
-      </w:r>
-      <w:proofErr w:type="spellEnd"/>
-      <w:r>
-        <w:rPr>
-          <w:b w:val="0"/>
-          <w:color w:val="434343"/>
-          <w:sz w:val="24"/>
-          <w:szCs w:val="24"/>
-        </w:rPr>
-        <w:t xml:space="preserve"> ) &gt;</w:t>
-      </w:r>
-    </w:p>
-    <w:p>
-      <w:pPr>
-        <w:pStyle w:val="Ttulo1"/>
-        <w:widowControl w:val="0"/>
-        <w:numPr>
-          <w:ilvl w:val="0"/>
-          <w:numId w:val="2"/>
-        </w:numPr>
-        <w:rPr>
-          <w:i/>
-          <w:sz w:val="24"/>
-          <w:szCs w:val="24"/>
-        </w:rPr>
-      </w:pPr>
-      <w:bookmarkStart w:id="9" w:name="_nkuejz4ot61q" w:colFirst="0" w:colLast="0"/>
       <w:bookmarkEnd w:id="9"/>
-      <w:r>
-        <w:rPr>
-          <w:b w:val="0"/>
-          <w:color w:val="434343"/>
-          <w:sz w:val="24"/>
-          <w:szCs w:val="24"/>
-        </w:rPr>
-        <w:t xml:space="preserve">&lt; </w:t>
-      </w:r>
-      <w:proofErr w:type="spellStart"/>
-      <w:proofErr w:type="gramStart"/>
-      <w:r>
-        <w:rPr>
-          <w:b w:val="0"/>
-          <w:color w:val="434343"/>
-          <w:sz w:val="24"/>
-          <w:szCs w:val="24"/>
-        </w:rPr>
-        <w:t>nombre</w:t>
-      </w:r>
-      <w:proofErr w:type="spellEnd"/>
-      <w:proofErr w:type="gramEnd"/>
-      <w:r>
-        <w:rPr>
-          <w:b w:val="0"/>
-          <w:color w:val="434343"/>
-          <w:sz w:val="24"/>
-          <w:szCs w:val="24"/>
-        </w:rPr>
-        <w:t xml:space="preserve"> y </w:t>
-      </w:r>
-      <w:proofErr w:type="spellStart"/>
-      <w:r>
-        <w:rPr>
-          <w:b w:val="0"/>
-          <w:color w:val="434343"/>
-          <w:sz w:val="24"/>
-          <w:szCs w:val="24"/>
-        </w:rPr>
-        <w:t>apellido</w:t>
-      </w:r>
-      <w:proofErr w:type="spellEnd"/>
-      <w:r>
-        <w:rPr>
-          <w:b w:val="0"/>
-          <w:color w:val="434343"/>
-          <w:sz w:val="24"/>
-          <w:szCs w:val="24"/>
-        </w:rPr>
-        <w:t xml:space="preserve"> ( </w:t>
-      </w:r>
-      <w:proofErr w:type="spellStart"/>
-      <w:r>
-        <w:rPr>
-          <w:b w:val="0"/>
-          <w:color w:val="434343"/>
-          <w:sz w:val="24"/>
-          <w:szCs w:val="24"/>
-        </w:rPr>
-        <w:t>participante</w:t>
-      </w:r>
-      <w:proofErr w:type="spellEnd"/>
-      <w:r>
-        <w:rPr>
-          <w:b w:val="0"/>
-          <w:color w:val="434343"/>
-          <w:sz w:val="24"/>
-          <w:szCs w:val="24"/>
-        </w:rPr>
-        <w:t xml:space="preserve"> ) &gt;</w:t>
-      </w:r>
     </w:p>
     <w:p/>
     <w:p>
@@ -685,7 +366,7 @@
           <w:szCs w:val="24"/>
           <w:lang w:val="es-ES"/>
         </w:rPr>
-        <w:t>&lt;Luciano Vidal</w:t>
+        <w:t>&lt;</w:t>
       </w:r>
       <w:r>
         <w:rPr>
@@ -697,6 +378,16 @@
         </w:rPr>
         <w:t xml:space="preserve"> </w:t>
       </w:r>
+      <w:r>
+        <w:rPr>
+          <w:b w:val="0"/>
+          <w:color w:val="434343"/>
+          <w:sz w:val="24"/>
+          <w:szCs w:val="24"/>
+          <w:lang w:val="es-ES"/>
+        </w:rPr>
+        <w:t xml:space="preserve">Luciano Vidal </w:t>
+      </w:r>
       <w:proofErr w:type="gramStart"/>
       <w:r>
         <w:rPr>
@@ -733,7 +424,7 @@
           <w:szCs w:val="24"/>
           <w:lang w:val="es-ES"/>
         </w:rPr>
-        <w:t xml:space="preserve">&lt; Creación de las clases: Turno, Comercio, y diaRetiro. Creación de los métodos: 2) </w:t>
+        <w:t xml:space="preserve">&lt; Creación de las clases: Turno, Comercio, y </w:t>
       </w:r>
       <w:proofErr w:type="spellStart"/>
       <w:r>
@@ -744,6 +435,28 @@
           <w:szCs w:val="24"/>
           <w:lang w:val="es-ES"/>
         </w:rPr>
+        <w:t>diaRetiro</w:t>
+      </w:r>
+      <w:proofErr w:type="spellEnd"/>
+      <w:r>
+        <w:rPr>
+          <w:b w:val="0"/>
+          <w:color w:val="434343"/>
+          <w:sz w:val="24"/>
+          <w:szCs w:val="24"/>
+          <w:lang w:val="es-ES"/>
+        </w:rPr>
+        <w:t xml:space="preserve">. Creación de los métodos: 2) </w:t>
+      </w:r>
+      <w:proofErr w:type="spellStart"/>
+      <w:r>
+        <w:rPr>
+          <w:b w:val="0"/>
+          <w:color w:val="434343"/>
+          <w:sz w:val="24"/>
+          <w:szCs w:val="24"/>
+          <w:lang w:val="es-ES"/>
+        </w:rPr>
         <w:t>traerHoraRetiro</w:t>
       </w:r>
       <w:proofErr w:type="spellEnd"/>
@@ -844,28 +557,6 @@
           <w:lang w:val="es-ES"/>
         </w:rPr>
         <w:t>.</w:t>
-      </w:r>
-      <w:bookmarkStart w:id="14" w:name="_GoBack"/>
-      <w:bookmarkEnd w:id="14"/>
-      <w:r>
-        <w:rPr>
-          <w:b w:val="0"/>
-          <w:color w:val="434343"/>
-          <w:sz w:val="24"/>
-          <w:szCs w:val="24"/>
-          <w:lang w:val="es-ES"/>
-        </w:rPr>
-        <w:t xml:space="preserve">   </w:t>
-      </w:r>
-      <w:r>
-        <w:rPr>
-          <w:b w:val="0"/>
-          <w:color w:val="434343"/>
-          <w:sz w:val="24"/>
-          <w:szCs w:val="24"/>
-          <w:lang w:val="es-ES"/>
-        </w:rPr>
-        <w:t>&gt;</w:t>
       </w:r>
     </w:p>
     <w:p>
@@ -914,40 +605,30 @@
           <w:lang w:val="es-ES"/>
         </w:rPr>
       </w:pPr>
-      <w:bookmarkStart w:id="15" w:name="_c75sekczk56l" w:colFirst="0" w:colLast="0"/>
-      <w:bookmarkEnd w:id="15"/>
-      <w:r>
-        <w:rPr>
-          <w:b w:val="0"/>
-          <w:color w:val="434343"/>
-          <w:sz w:val="24"/>
-          <w:szCs w:val="24"/>
-          <w:lang w:val="es-ES"/>
-        </w:rPr>
-        <w:t xml:space="preserve">&lt; nombre y apellido </w:t>
-      </w:r>
-      <w:proofErr w:type="gramStart"/>
-      <w:r>
-        <w:rPr>
-          <w:b w:val="0"/>
-          <w:color w:val="434343"/>
-          <w:sz w:val="24"/>
-          <w:szCs w:val="24"/>
-          <w:lang w:val="es-ES"/>
-        </w:rPr>
-        <w:t>( participante</w:t>
-      </w:r>
-      <w:proofErr w:type="gramEnd"/>
-      <w:r>
-        <w:rPr>
-          <w:b w:val="0"/>
-          <w:color w:val="434343"/>
-          <w:sz w:val="24"/>
-          <w:szCs w:val="24"/>
-          <w:lang w:val="es-ES"/>
-        </w:rPr>
-        <w:t xml:space="preserve"> ) &gt; </w:t>
-      </w:r>
+      <w:bookmarkStart w:id="14" w:name="_c75sekczk56l" w:colFirst="0" w:colLast="0"/>
+      <w:bookmarkEnd w:id="14"/>
+      <w:r>
+        <w:rPr>
+          <w:b w:val="0"/>
+          <w:color w:val="434343"/>
+          <w:sz w:val="24"/>
+          <w:szCs w:val="24"/>
+          <w:lang w:val="es-ES"/>
+        </w:rPr>
+        <w:t xml:space="preserve">Emiliano </w:t>
+      </w:r>
+      <w:proofErr w:type="spellStart"/>
+      <w:r>
+        <w:rPr>
+          <w:b w:val="0"/>
+          <w:color w:val="434343"/>
+          <w:sz w:val="24"/>
+          <w:szCs w:val="24"/>
+          <w:lang w:val="es-ES"/>
+        </w:rPr>
+        <w:t>Jerochim</w:t>
+      </w:r>
+      <w:proofErr w:type="spellEnd"/>
       <w:r>
         <w:rPr>
           <w:sz w:val="24"/>
@@ -964,8 +645,30 @@
           <w:szCs w:val="24"/>
           <w:lang w:val="es-ES"/>
         </w:rPr>
-        <w:t>&lt; participación del participante &gt;</w:t>
-      </w:r>
+        <w:t xml:space="preserve">Desarrollo de las clases: Cliente, Actor y Contacto. </w:t>
+      </w:r>
+      <w:r>
+        <w:rPr>
+          <w:b w:val="0"/>
+          <w:color w:val="434343"/>
+          <w:sz w:val="24"/>
+          <w:szCs w:val="24"/>
+          <w:lang w:val="es-ES"/>
+        </w:rPr>
+        <w:t xml:space="preserve">Implementación del método 1) </w:t>
+      </w:r>
+      <w:proofErr w:type="spellStart"/>
+      <w:r>
+        <w:rPr>
+          <w:b w:val="0"/>
+          <w:color w:val="434343"/>
+          <w:sz w:val="24"/>
+          <w:szCs w:val="24"/>
+          <w:lang w:val="es-ES"/>
+        </w:rPr>
+        <w:t>validarIdentificadorUnico</w:t>
+      </w:r>
+      <w:proofErr w:type="spellEnd"/>
     </w:p>
     <w:p>
       <w:pPr>
@@ -1012,8 +715,8 @@
           <w:lang w:val="es-ES"/>
         </w:rPr>
       </w:pPr>
-      <w:bookmarkStart w:id="16" w:name="_7k9h456z84yv" w:colFirst="0" w:colLast="0"/>
-      <w:bookmarkEnd w:id="16"/>
+      <w:bookmarkStart w:id="15" w:name="_7k9h456z84yv" w:colFirst="0" w:colLast="0"/>
+      <w:bookmarkEnd w:id="15"/>
       <w:r>
         <w:rPr>
           <w:b w:val="0"/>
@@ -1115,65 +818,74 @@
           <w:lang w:val="es-ES"/>
         </w:rPr>
       </w:pPr>
-      <w:bookmarkStart w:id="17" w:name="_p51ylk2dcqni" w:colFirst="0" w:colLast="0"/>
+      <w:bookmarkStart w:id="16" w:name="_p51ylk2dcqni" w:colFirst="0" w:colLast="0"/>
+      <w:bookmarkEnd w:id="16"/>
+      <w:r>
+        <w:rPr>
+          <w:b w:val="0"/>
+          <w:color w:val="434343"/>
+          <w:sz w:val="24"/>
+          <w:szCs w:val="24"/>
+          <w:lang w:val="es-ES"/>
+        </w:rPr>
+        <w:t xml:space="preserve">&lt; nombre y apellido </w:t>
+      </w:r>
+      <w:proofErr w:type="gramStart"/>
+      <w:r>
+        <w:rPr>
+          <w:b w:val="0"/>
+          <w:color w:val="434343"/>
+          <w:sz w:val="24"/>
+          <w:szCs w:val="24"/>
+          <w:lang w:val="es-ES"/>
+        </w:rPr>
+        <w:t>( participante</w:t>
+      </w:r>
+      <w:proofErr w:type="gramEnd"/>
+      <w:r>
+        <w:rPr>
+          <w:b w:val="0"/>
+          <w:color w:val="434343"/>
+          <w:sz w:val="24"/>
+          <w:szCs w:val="24"/>
+          <w:lang w:val="es-ES"/>
+        </w:rPr>
+        <w:t xml:space="preserve"> ) &gt; </w:t>
+      </w:r>
+      <w:r>
+        <w:rPr>
+          <w:sz w:val="24"/>
+          <w:szCs w:val="24"/>
+          <w:lang w:val="es-ES"/>
+        </w:rPr>
+        <w:t xml:space="preserve">: </w:t>
+      </w:r>
+      <w:r>
+        <w:rPr>
+          <w:b w:val="0"/>
+          <w:color w:val="434343"/>
+          <w:sz w:val="24"/>
+          <w:szCs w:val="24"/>
+          <w:lang w:val="es-ES"/>
+        </w:rPr>
+        <w:t>&lt; participación del participante &gt;</w:t>
+      </w:r>
+    </w:p>
+    <w:p>
+      <w:pPr>
+        <w:rPr>
+          <w:lang w:val="es-ES"/>
+        </w:rPr>
+      </w:pPr>
+    </w:p>
+    <w:p>
+      <w:pPr>
+        <w:rPr>
+          <w:lang w:val="es-ES"/>
+        </w:rPr>
+      </w:pPr>
+      <w:bookmarkStart w:id="17" w:name="_i9d8fyy4y7r9" w:colFirst="0" w:colLast="0"/>
       <w:bookmarkEnd w:id="17"/>
-      <w:r>
-        <w:rPr>
-          <w:b w:val="0"/>
-          <w:color w:val="434343"/>
-          <w:sz w:val="24"/>
-          <w:szCs w:val="24"/>
-          <w:lang w:val="es-ES"/>
-        </w:rPr>
-        <w:t xml:space="preserve">&lt; nombre y apellido </w:t>
-      </w:r>
-      <w:proofErr w:type="gramStart"/>
-      <w:r>
-        <w:rPr>
-          <w:b w:val="0"/>
-          <w:color w:val="434343"/>
-          <w:sz w:val="24"/>
-          <w:szCs w:val="24"/>
-          <w:lang w:val="es-ES"/>
-        </w:rPr>
-        <w:t>( participante</w:t>
-      </w:r>
-      <w:proofErr w:type="gramEnd"/>
-      <w:r>
-        <w:rPr>
-          <w:b w:val="0"/>
-          <w:color w:val="434343"/>
-          <w:sz w:val="24"/>
-          <w:szCs w:val="24"/>
-          <w:lang w:val="es-ES"/>
-        </w:rPr>
-        <w:t xml:space="preserve"> ) &gt; </w:t>
-      </w:r>
-      <w:r>
-        <w:rPr>
-          <w:sz w:val="24"/>
-          <w:szCs w:val="24"/>
-          <w:lang w:val="es-ES"/>
-        </w:rPr>
-        <w:t xml:space="preserve">: </w:t>
-      </w:r>
-      <w:r>
-        <w:rPr>
-          <w:b w:val="0"/>
-          <w:color w:val="434343"/>
-          <w:sz w:val="24"/>
-          <w:szCs w:val="24"/>
-          <w:lang w:val="es-ES"/>
-        </w:rPr>
-        <w:t>&lt; participación del participante &gt;</w:t>
-      </w:r>
-    </w:p>
-    <w:p>
-      <w:pPr>
-        <w:rPr>
-          <w:lang w:val="es-ES"/>
-        </w:rPr>
-      </w:pPr>
     </w:p>
     <w:p>
       <w:pPr>
@@ -1200,108 +912,12 @@
       <w:pPr>
         <w:pStyle w:val="Ttulo1"/>
         <w:widowControl w:val="0"/>
-        <w:numPr>
-          <w:ilvl w:val="0"/>
-          <w:numId w:val="1"/>
-        </w:numPr>
-        <w:rPr>
-          <w:i/>
-          <w:sz w:val="24"/>
-          <w:szCs w:val="24"/>
-          <w:lang w:val="es-ES"/>
-        </w:rPr>
-      </w:pPr>
-      <w:bookmarkStart w:id="18" w:name="_i9d8fyy4y7r9" w:colFirst="0" w:colLast="0"/>
+        <w:rPr>
+          <w:lang w:val="es-ES"/>
+        </w:rPr>
+      </w:pPr>
+      <w:bookmarkStart w:id="18" w:name="_t04gojr7v82u" w:colFirst="0" w:colLast="0"/>
       <w:bookmarkEnd w:id="18"/>
-      <w:r>
-        <w:rPr>
-          <w:b w:val="0"/>
-          <w:color w:val="434343"/>
-          <w:sz w:val="24"/>
-          <w:szCs w:val="24"/>
-          <w:lang w:val="es-ES"/>
-        </w:rPr>
-        <w:t xml:space="preserve">&lt; nombre y apellido </w:t>
-      </w:r>
-      <w:proofErr w:type="gramStart"/>
-      <w:r>
-        <w:rPr>
-          <w:b w:val="0"/>
-          <w:color w:val="434343"/>
-          <w:sz w:val="24"/>
-          <w:szCs w:val="24"/>
-          <w:lang w:val="es-ES"/>
-        </w:rPr>
-        <w:t>( participante</w:t>
-      </w:r>
-      <w:proofErr w:type="gramEnd"/>
-      <w:r>
-        <w:rPr>
-          <w:b w:val="0"/>
-          <w:color w:val="434343"/>
-          <w:sz w:val="24"/>
-          <w:szCs w:val="24"/>
-          <w:lang w:val="es-ES"/>
-        </w:rPr>
-        <w:t xml:space="preserve"> ) &gt; </w:t>
-      </w:r>
-      <w:r>
-        <w:rPr>
-          <w:sz w:val="24"/>
-          <w:szCs w:val="24"/>
-          <w:lang w:val="es-ES"/>
-        </w:rPr>
-        <w:t xml:space="preserve">: </w:t>
-      </w:r>
-      <w:r>
-        <w:rPr>
-          <w:b w:val="0"/>
-          <w:color w:val="434343"/>
-          <w:sz w:val="24"/>
-          <w:szCs w:val="24"/>
-          <w:lang w:val="es-ES"/>
-        </w:rPr>
-        <w:t>&lt; participación del participante &gt;</w:t>
-      </w:r>
-    </w:p>
-    <w:p>
-      <w:pPr>
-        <w:rPr>
-          <w:lang w:val="es-ES"/>
-        </w:rPr>
-      </w:pPr>
-    </w:p>
-    <w:p>
-      <w:pPr>
-        <w:rPr>
-          <w:lang w:val="es-ES"/>
-        </w:rPr>
-      </w:pPr>
-    </w:p>
-    <w:p>
-      <w:pPr>
-        <w:rPr>
-          <w:lang w:val="es-ES"/>
-        </w:rPr>
-      </w:pPr>
-    </w:p>
-    <w:p>
-      <w:pPr>
-        <w:rPr>
-          <w:lang w:val="es-ES"/>
-        </w:rPr>
-      </w:pPr>
-    </w:p>
-    <w:p>
-      <w:pPr>
-        <w:pStyle w:val="Ttulo1"/>
-        <w:widowControl w:val="0"/>
-        <w:rPr>
-          <w:lang w:val="es-ES"/>
-        </w:rPr>
-      </w:pPr>
-      <w:bookmarkStart w:id="19" w:name="_t04gojr7v82u" w:colFirst="0" w:colLast="0"/>
-      <w:bookmarkEnd w:id="19"/>
       <w:r>
         <w:rPr>
           <w:lang w:val="es-ES"/>
@@ -1315,11 +931,15 @@
         <w:widowControl w:val="0"/>
         <w:spacing w:before="200"/>
         <w:rPr>
-          <w:lang w:val="es-ES"/>
-        </w:rPr>
-      </w:pPr>
-      <w:bookmarkStart w:id="20" w:name="_qar9jt54e1ud" w:colFirst="0" w:colLast="0"/>
-      <w:bookmarkEnd w:id="20"/>
+          <w:b w:val="0"/>
+          <w:color w:val="434343"/>
+          <w:sz w:val="24"/>
+          <w:szCs w:val="24"/>
+          <w:lang w:val="es-ES"/>
+        </w:rPr>
+      </w:pPr>
+      <w:bookmarkStart w:id="19" w:name="_qar9jt54e1ud" w:colFirst="0" w:colLast="0"/>
+      <w:bookmarkEnd w:id="19"/>
       <w:r>
         <w:rPr>
           <w:b w:val="0"/>
@@ -1333,6 +953,36 @@
     </w:p>
     <w:p>
       <w:pPr>
+        <w:rPr>
+          <w:lang w:val="es-ES"/>
+        </w:rPr>
+      </w:pPr>
+    </w:p>
+    <w:p>
+      <w:pPr>
+        <w:pStyle w:val="Prrafodelista"/>
+        <w:numPr>
+          <w:ilvl w:val="0"/>
+          <w:numId w:val="3"/>
+        </w:numPr>
+        <w:rPr>
+          <w:lang w:val="es-ES"/>
+        </w:rPr>
+      </w:pPr>
+      <w:r>
+        <w:rPr>
+          <w:lang w:val="es-ES"/>
+        </w:rPr>
+        <w:t>Validar CUIT</w:t>
+      </w:r>
+    </w:p>
+    <w:p>
+      <w:pPr>
+        <w:pStyle w:val="Prrafodelista"/>
+        <w:numPr>
+          <w:ilvl w:val="0"/>
+          <w:numId w:val="3"/>
+        </w:numPr>
         <w:rPr>
           <w:lang w:val="es-ES"/>
         </w:rPr>
@@ -1370,8 +1020,120 @@
 </file>
 
 <file path=word/numbering.xml><?xml version="1.0" encoding="utf-8"?>
-<w:numbering xmlns:wpc="http://schemas.microsoft.com/office/word/2010/wordprocessingCanvas" xmlns:cx="http://schemas.microsoft.com/office/drawing/2014/chartex" xmlns:cx1="http://schemas.microsoft.com/office/drawing/2015/9/8/chartex" xmlns:mc="http://schemas.openxmlformats.org/markup-compatibility/2006" xmlns:o="urn:schemas-microsoft-com:office:office" xmlns:r="http://schemas.openxmlformats.org/officeDocument/2006/relationships" xmlns:m="http://schemas.openxmlformats.org/officeDocument/2006/math" xmlns:v="urn:schemas-microsoft-com:vml" xmlns:wp14="http://schemas.microsoft.com/office/word/2010/wordprocessingDrawing" xmlns:wp="http://schemas.openxmlformats.org/drawingml/2006/wordprocessingDrawing" xmlns:w10="urn:schemas-microsoft-com:office:word" xmlns:w="http://schemas.openxmlformats.org/wordprocessingml/2006/main" xmlns:w14="http://schemas.microsoft.com/office/word/2010/wordml" xmlns:w15="http://schemas.microsoft.com/office/word/2012/wordml" xmlns:w16se="http://schemas.microsoft.com/office/word/2015/wordml/symex" xmlns:wpg="http://schemas.microsoft.com/office/word/2010/wordprocessingGroup" xmlns:wpi="http://schemas.microsoft.com/office/word/2010/wordprocessingInk" xmlns:wne="http://schemas.microsoft.com/office/word/2006/wordml" xmlns:wps="http://schemas.microsoft.com/office/word/2010/wordprocessingShape" mc:Ignorable="w14 w15 w16se wp14">
+<w:numbering xmlns:wpc="http://schemas.microsoft.com/office/word/2010/wordprocessingCanvas" xmlns:cx="http://schemas.microsoft.com/office/drawing/2014/chartex" xmlns:cx1="http://schemas.microsoft.com/office/drawing/2015/9/8/chartex" xmlns:cx2="http://schemas.microsoft.com/office/drawing/2015/10/21/chartex" xmlns:cx3="http://schemas.microsoft.com/office/drawing/2016/5/9/chartex" xmlns:cx4="http://schemas.microsoft.com/office/drawing/2016/5/10/chartex" xmlns:cx5="http://schemas.microsoft.com/office/drawing/2016/5/11/chartex" xmlns:cx6="http://schemas.microsoft.com/office/drawing/2016/5/12/chartex" xmlns:cx7="http://schemas.microsoft.com/office/drawing/2016/5/13/chartex" xmlns:cx8="http://schemas.microsoft.com/office/drawing/2016/5/14/chartex" xmlns:mc="http://schemas.openxmlformats.org/markup-compatibility/2006" xmlns:aink="http://schemas.microsoft.com/office/drawing/2016/ink" xmlns:am3d="http://schemas.microsoft.com/office/drawing/2017/model3d" xmlns:o="urn:schemas-microsoft-com:office:office" xmlns:r="http://schemas.openxmlformats.org/officeDocument/2006/relationships" xmlns:m="http://schemas.openxmlformats.org/officeDocument/2006/math" xmlns:v="urn:schemas-microsoft-com:vml" xmlns:wp14="http://schemas.microsoft.com/office/word/2010/wordprocessingDrawing" xmlns:wp="http://schemas.openxmlformats.org/drawingml/2006/wordprocessingDrawing" xmlns:w10="urn:schemas-microsoft-com:office:word" xmlns:w="http://schemas.openxmlformats.org/wordprocessingml/2006/main" xmlns:w14="http://schemas.microsoft.com/office/word/2010/wordml" xmlns:w15="http://schemas.microsoft.com/office/word/2012/wordml" xmlns:w16cex="http://schemas.microsoft.com/office/word/2018/wordml/cex" xmlns:w16cid="http://schemas.microsoft.com/office/word/2016/wordml/cid" xmlns:w16="http://schemas.microsoft.com/office/word/2018/wordml" xmlns:w16se="http://schemas.microsoft.com/office/word/2015/wordml/symex" xmlns:wpg="http://schemas.microsoft.com/office/word/2010/wordprocessingGroup" xmlns:wpi="http://schemas.microsoft.com/office/word/2010/wordprocessingInk" xmlns:wne="http://schemas.microsoft.com/office/word/2006/wordml" xmlns:wps="http://schemas.microsoft.com/office/word/2010/wordprocessingShape" mc:Ignorable="w14 w15 w16se w16cid w16 w16cex wp14">
   <w:abstractNum w:abstractNumId="0" w15:restartNumberingAfterBreak="0">
+    <w:nsid w:val="01DC08F5"/>
+    <w:multiLevelType w:val="hybridMultilevel"/>
+    <w:tmpl w:val="E71261B8"/>
+    <w:lvl w:ilvl="0" w:tplc="FA1CC7B4">
+      <w:numFmt w:val="bullet"/>
+      <w:lvlText w:val="-"/>
+      <w:lvlJc w:val="left"/>
+      <w:pPr>
+        <w:ind w:left="720" w:hanging="360"/>
+      </w:pPr>
+      <w:rPr>
+        <w:rFonts w:ascii="Arial" w:eastAsia="Arial" w:hAnsi="Arial" w:cs="Arial" w:hint="default"/>
+      </w:rPr>
+    </w:lvl>
+    <w:lvl w:ilvl="1" w:tplc="2C0A0003" w:tentative="1">
+      <w:start w:val="1"/>
+      <w:numFmt w:val="bullet"/>
+      <w:lvlText w:val="o"/>
+      <w:lvlJc w:val="left"/>
+      <w:pPr>
+        <w:ind w:left="1440" w:hanging="360"/>
+      </w:pPr>
+      <w:rPr>
+        <w:rFonts w:ascii="Courier New" w:hAnsi="Courier New" w:cs="Courier New" w:hint="default"/>
+      </w:rPr>
+    </w:lvl>
+    <w:lvl w:ilvl="2" w:tplc="2C0A0005" w:tentative="1">
+      <w:start w:val="1"/>
+      <w:numFmt w:val="bullet"/>
+      <w:lvlText w:val=""/>
+      <w:lvlJc w:val="left"/>
+      <w:pPr>
+        <w:ind w:left="2160" w:hanging="360"/>
+      </w:pPr>
+      <w:rPr>
+        <w:rFonts w:ascii="Wingdings" w:hAnsi="Wingdings" w:hint="default"/>
+      </w:rPr>
+    </w:lvl>
+    <w:lvl w:ilvl="3" w:tplc="2C0A0001" w:tentative="1">
+      <w:start w:val="1"/>
+      <w:numFmt w:val="bullet"/>
+      <w:lvlText w:val=""/>
+      <w:lvlJc w:val="left"/>
+      <w:pPr>
+        <w:ind w:left="2880" w:hanging="360"/>
+      </w:pPr>
+      <w:rPr>
+        <w:rFonts w:ascii="Symbol" w:hAnsi="Symbol" w:hint="default"/>
+      </w:rPr>
+    </w:lvl>
+    <w:lvl w:ilvl="4" w:tplc="2C0A0003" w:tentative="1">
+      <w:start w:val="1"/>
+      <w:numFmt w:val="bullet"/>
+      <w:lvlText w:val="o"/>
+      <w:lvlJc w:val="left"/>
+      <w:pPr>
+        <w:ind w:left="3600" w:hanging="360"/>
+      </w:pPr>
+      <w:rPr>
+        <w:rFonts w:ascii="Courier New" w:hAnsi="Courier New" w:cs="Courier New" w:hint="default"/>
+      </w:rPr>
+    </w:lvl>
+    <w:lvl w:ilvl="5" w:tplc="2C0A0005" w:tentative="1">
+      <w:start w:val="1"/>
+      <w:numFmt w:val="bullet"/>
+      <w:lvlText w:val=""/>
+      <w:lvlJc w:val="left"/>
+      <w:pPr>
+        <w:ind w:left="4320" w:hanging="360"/>
+      </w:pPr>
+      <w:rPr>
+        <w:rFonts w:ascii="Wingdings" w:hAnsi="Wingdings" w:hint="default"/>
+      </w:rPr>
+    </w:lvl>
+    <w:lvl w:ilvl="6" w:tplc="2C0A0001" w:tentative="1">
+      <w:start w:val="1"/>
+      <w:numFmt w:val="bullet"/>
+      <w:lvlText w:val=""/>
+      <w:lvlJc w:val="left"/>
+      <w:pPr>
+        <w:ind w:left="5040" w:hanging="360"/>
+      </w:pPr>
+      <w:rPr>
+        <w:rFonts w:ascii="Symbol" w:hAnsi="Symbol" w:hint="default"/>
+      </w:rPr>
+    </w:lvl>
+    <w:lvl w:ilvl="7" w:tplc="2C0A0003" w:tentative="1">
+      <w:start w:val="1"/>
+      <w:numFmt w:val="bullet"/>
+      <w:lvlText w:val="o"/>
+      <w:lvlJc w:val="left"/>
+      <w:pPr>
+        <w:ind w:left="5760" w:hanging="360"/>
+      </w:pPr>
+      <w:rPr>
+        <w:rFonts w:ascii="Courier New" w:hAnsi="Courier New" w:cs="Courier New" w:hint="default"/>
+      </w:rPr>
+    </w:lvl>
+    <w:lvl w:ilvl="8" w:tplc="2C0A0005" w:tentative="1">
+      <w:start w:val="1"/>
+      <w:numFmt w:val="bullet"/>
+      <w:lvlText w:val=""/>
+      <w:lvlJc w:val="left"/>
+      <w:pPr>
+        <w:ind w:left="6480" w:hanging="360"/>
+      </w:pPr>
+      <w:rPr>
+        <w:rFonts w:ascii="Wingdings" w:hAnsi="Wingdings" w:hint="default"/>
+      </w:rPr>
+    </w:lvl>
+  </w:abstractNum>
+  <w:abstractNum w:abstractNumId="1" w15:restartNumberingAfterBreak="0">
     <w:nsid w:val="48EA00B0"/>
     <w:multiLevelType w:val="multilevel"/>
     <w:tmpl w:val="16C619D6"/>
@@ -1484,7 +1246,7 @@
       </w:rPr>
     </w:lvl>
   </w:abstractNum>
-  <w:abstractNum w:abstractNumId="1" w15:restartNumberingAfterBreak="0">
+  <w:abstractNum w:abstractNumId="2" w15:restartNumberingAfterBreak="0">
     <w:nsid w:val="58016A39"/>
     <w:multiLevelType w:val="multilevel"/>
     <w:tmpl w:val="D6784BF8"/>
@@ -1598,16 +1360,19 @@
     </w:lvl>
   </w:abstractNum>
   <w:num w:numId="1">
-    <w:abstractNumId w:val="0"/>
+    <w:abstractNumId w:val="1"/>
   </w:num>
   <w:num w:numId="2">
-    <w:abstractNumId w:val="1"/>
+    <w:abstractNumId w:val="2"/>
+  </w:num>
+  <w:num w:numId="3">
+    <w:abstractNumId w:val="0"/>
   </w:num>
 </w:numbering>
 </file>
 
 <file path=word/styles.xml><?xml version="1.0" encoding="utf-8"?>
-<w:styles xmlns:mc="http://schemas.openxmlformats.org/markup-compatibility/2006" xmlns:r="http://schemas.openxmlformats.org/officeDocument/2006/relationships" xmlns:w="http://schemas.openxmlformats.org/wordprocessingml/2006/main" xmlns:w14="http://schemas.microsoft.com/office/word/2010/wordml" xmlns:w15="http://schemas.microsoft.com/office/word/2012/wordml" xmlns:w16se="http://schemas.microsoft.com/office/word/2015/wordml/symex" mc:Ignorable="w14 w15 w16se">
+<w:styles xmlns:mc="http://schemas.openxmlformats.org/markup-compatibility/2006" xmlns:r="http://schemas.openxmlformats.org/officeDocument/2006/relationships" xmlns:w="http://schemas.openxmlformats.org/wordprocessingml/2006/main" xmlns:w14="http://schemas.microsoft.com/office/word/2010/wordml" xmlns:w15="http://schemas.microsoft.com/office/word/2012/wordml" xmlns:w16cex="http://schemas.microsoft.com/office/word/2018/wordml/cex" xmlns:w16cid="http://schemas.microsoft.com/office/word/2016/wordml/cid" xmlns:w16="http://schemas.microsoft.com/office/word/2018/wordml" xmlns:w16se="http://schemas.microsoft.com/office/word/2015/wordml/symex" mc:Ignorable="w14 w15 w16se w16cid w16 w16cex">
   <w:docDefaults>
     <w:rPrDefault>
       <w:rPr>
@@ -1623,7 +1388,7 @@
       </w:pPr>
     </w:pPrDefault>
   </w:docDefaults>
-  <w:latentStyles w:defLockedState="0" w:defUIPriority="99" w:defSemiHidden="0" w:defUnhideWhenUsed="0" w:defQFormat="0" w:count="371">
+  <w:latentStyles w:defLockedState="0" w:defUIPriority="99" w:defSemiHidden="0" w:defUnhideWhenUsed="0" w:defQFormat="0" w:count="376">
     <w:lsdException w:name="Normal" w:uiPriority="0" w:qFormat="1"/>
     <w:lsdException w:name="heading 1" w:uiPriority="9" w:qFormat="1"/>
     <w:lsdException w:name="heading 2" w:semiHidden="1" w:uiPriority="9" w:unhideWhenUsed="1" w:qFormat="1"/>
@@ -1995,6 +1760,11 @@
     <w:lsdException w:name="List Table 5 Dark Accent 6" w:uiPriority="50"/>
     <w:lsdException w:name="List Table 6 Colorful Accent 6" w:uiPriority="51"/>
     <w:lsdException w:name="List Table 7 Colorful Accent 6" w:uiPriority="52"/>
+    <w:lsdException w:name="Mention" w:semiHidden="1" w:unhideWhenUsed="1"/>
+    <w:lsdException w:name="Smart Hyperlink" w:semiHidden="1" w:unhideWhenUsed="1"/>
+    <w:lsdException w:name="Hashtag" w:semiHidden="1" w:unhideWhenUsed="1"/>
+    <w:lsdException w:name="Unresolved Mention" w:semiHidden="1" w:unhideWhenUsed="1"/>
+    <w:lsdException w:name="Smart Link" w:semiHidden="1" w:unhideWhenUsed="1"/>
   </w:latentStyles>
   <w:style w:type="paragraph" w:default="1" w:styleId="Normal">
     <w:name w:val="Normal"/>
@@ -2158,6 +1928,17 @@
       <w:sz w:val="30"/>
       <w:szCs w:val="30"/>
     </w:rPr>
+  </w:style>
+  <w:style w:type="paragraph" w:styleId="Prrafodelista">
+    <w:name w:val="List Paragraph"/>
+    <w:basedOn w:val="Normal"/>
+    <w:uiPriority w:val="34"/>
+    <w:qFormat/>
+    <w:rsid w:val="009003EC"/>
+    <w:pPr>
+      <w:ind w:left="720"/>
+      <w:contextualSpacing/>
+    </w:pPr>
   </w:style>
 </w:styles>
 </file>

</xml_diff>